<commit_message>
Tech Lead Will finished steps 1 and 11
</commit_message>
<xml_diff>
--- a/M03TechDocAssign.docx
+++ b/M03TechDocAssign.docx
@@ -67,43 +67,7 @@
           <w:rPr>
             <w:rStyle w:val="Hyperlink"/>
           </w:rPr>
-          <w:t>Intr</w:t>
-        </w:r>
-        <w:r>
-          <w:rPr>
-            <w:rStyle w:val="Hyperlink"/>
-          </w:rPr>
-          <w:t>o</w:t>
-        </w:r>
-        <w:r>
-          <w:rPr>
-            <w:rStyle w:val="Hyperlink"/>
-          </w:rPr>
-          <w:t>du</w:t>
-        </w:r>
-        <w:r>
-          <w:rPr>
-            <w:rStyle w:val="Hyperlink"/>
-          </w:rPr>
-          <w:t>c</w:t>
-        </w:r>
-        <w:r>
-          <w:rPr>
-            <w:rStyle w:val="Hyperlink"/>
-          </w:rPr>
-          <w:t>ti</w:t>
-        </w:r>
-        <w:r>
-          <w:rPr>
-            <w:rStyle w:val="Hyperlink"/>
-          </w:rPr>
-          <w:t>o</w:t>
-        </w:r>
-        <w:r>
-          <w:rPr>
-            <w:rStyle w:val="Hyperlink"/>
-          </w:rPr>
-          <w:t>n</w:t>
+          <w:t>Introduction</w:t>
         </w:r>
       </w:hyperlink>
     </w:p>
@@ -121,31 +85,7 @@
           <w:rPr>
             <w:rStyle w:val="Hyperlink"/>
           </w:rPr>
-          <w:t>Gen</w:t>
-        </w:r>
-        <w:r>
-          <w:rPr>
-            <w:rStyle w:val="Hyperlink"/>
-          </w:rPr>
-          <w:t>e</w:t>
-        </w:r>
-        <w:r>
-          <w:rPr>
-            <w:rStyle w:val="Hyperlink"/>
-          </w:rPr>
-          <w:t>rating a Rails Scaffol</w:t>
-        </w:r>
-        <w:r>
-          <w:rPr>
-            <w:rStyle w:val="Hyperlink"/>
-          </w:rPr>
-          <w:t>d</w:t>
-        </w:r>
-        <w:r>
-          <w:rPr>
-            <w:rStyle w:val="Hyperlink"/>
-          </w:rPr>
-          <w:t xml:space="preserve"> for User Story 1: Creating a </w:t>
+          <w:t xml:space="preserve">Generating a Rails Scaffold for User Story 1: Creating a </w:t>
         </w:r>
         <w:proofErr w:type="gramStart"/>
         <w:r>
@@ -343,19 +283,7 @@
           <w:rPr>
             <w:rStyle w:val="Hyperlink"/>
           </w:rPr>
-          <w:t>Refe</w:t>
-        </w:r>
-        <w:r>
-          <w:rPr>
-            <w:rStyle w:val="Hyperlink"/>
-          </w:rPr>
-          <w:t>r</w:t>
-        </w:r>
-        <w:r>
-          <w:rPr>
-            <w:rStyle w:val="Hyperlink"/>
-          </w:rPr>
-          <w:t>ences</w:t>
+          <w:t>References</w:t>
         </w:r>
       </w:hyperlink>
     </w:p>
@@ -395,47 +323,62 @@
       <w:pPr>
         <w:pStyle w:val="Heading3"/>
         <w:spacing w:line="480" w:lineRule="auto"/>
-      </w:pPr>
-    </w:p>
-    <w:p>
-      <w:pPr>
-        <w:pStyle w:val="ListParagraph"/>
-        <w:numPr>
-          <w:ilvl w:val="0"/>
-          <w:numId w:val="31"/>
-        </w:numPr>
-        <w:spacing w:line="480" w:lineRule="auto"/>
+        <w:rPr>
+          <w:rFonts w:eastAsiaTheme="minorHAnsi" w:cstheme="minorBidi"/>
+          <w:color w:val="auto"/>
+          <w:sz w:val="24"/>
+          <w:szCs w:val="24"/>
+        </w:rPr>
       </w:pPr>
       <w:r>
-        <w:t>Purpose: To provide a step-by-step guide for handling user stories in a Rails project.</w:t>
-      </w:r>
-    </w:p>
-    <w:p>
-      <w:pPr>
-        <w:pStyle w:val="ListParagraph"/>
-        <w:numPr>
-          <w:ilvl w:val="0"/>
-          <w:numId w:val="31"/>
-        </w:numPr>
-        <w:spacing w:line="480" w:lineRule="auto"/>
-      </w:pPr>
-      <w:r>
-        <w:t xml:space="preserve">Overview: Explains the use of Rails scaffold, custom migrations, </w:t>
+        <w:rPr>
+          <w:rFonts w:eastAsiaTheme="minorHAnsi" w:cstheme="minorBidi"/>
+          <w:color w:val="auto"/>
+          <w:sz w:val="24"/>
+          <w:szCs w:val="24"/>
+        </w:rPr>
+        <w:t xml:space="preserve">This guide provides a step-by-step explanation for implementing user stories using Rails scaffold, custom migrations, and </w:t>
       </w:r>
       <w:proofErr w:type="spellStart"/>
       <w:r>
+        <w:rPr>
+          <w:rFonts w:eastAsiaTheme="minorHAnsi" w:cstheme="minorBidi"/>
+          <w:color w:val="auto"/>
+          <w:sz w:val="24"/>
+          <w:szCs w:val="24"/>
+        </w:rPr>
         <w:t>ActiveStorage</w:t>
       </w:r>
       <w:proofErr w:type="spellEnd"/>
       <w:r>
-        <w:t>, and TDD to manage key features like student profiles and profile picture uploads.</w:t>
+        <w:rPr>
+          <w:rFonts w:eastAsiaTheme="minorHAnsi" w:cstheme="minorBidi"/>
+          <w:color w:val="auto"/>
+          <w:sz w:val="24"/>
+          <w:szCs w:val="24"/>
+        </w:rPr>
+        <w:t xml:space="preserve">. It is tailored to help developers set up and modify a Rails project to manage student profiles with specific features like email validation, profile picture uploads, and </w:t>
       </w:r>
-    </w:p>
-    <w:p>
-      <w:pPr>
-        <w:pStyle w:val="Heading3"/>
-        <w:spacing w:line="480" w:lineRule="auto"/>
-      </w:pPr>
+      <w:proofErr w:type="spellStart"/>
+      <w:r>
+        <w:rPr>
+          <w:rFonts w:eastAsiaTheme="minorHAnsi" w:cstheme="minorBidi"/>
+          <w:color w:val="auto"/>
+          <w:sz w:val="24"/>
+          <w:szCs w:val="24"/>
+        </w:rPr>
+        <w:t>ActiveStorage</w:t>
+      </w:r>
+      <w:proofErr w:type="spellEnd"/>
+      <w:r>
+        <w:rPr>
+          <w:rFonts w:eastAsiaTheme="minorHAnsi" w:cstheme="minorBidi"/>
+          <w:color w:val="auto"/>
+          <w:sz w:val="24"/>
+          <w:szCs w:val="24"/>
+        </w:rPr>
+        <w:t xml:space="preserve"> integration.</w:t>
+      </w:r>
     </w:p>
     <w:p>
       <w:pPr>
@@ -907,21 +850,107 @@
     </w:p>
     <w:p>
       <w:pPr>
-        <w:pStyle w:val="Heading3"/>
-        <w:spacing w:line="480" w:lineRule="auto"/>
-      </w:pPr>
-    </w:p>
-    <w:p>
-      <w:pPr>
-        <w:pStyle w:val="ListParagraph"/>
-        <w:numPr>
-          <w:ilvl w:val="0"/>
-          <w:numId w:val="39"/>
-        </w:numPr>
-        <w:spacing w:line="480" w:lineRule="auto"/>
-      </w:pPr>
+        <w:spacing w:line="480" w:lineRule="auto"/>
+      </w:pPr>
+      <w:proofErr w:type="spellStart"/>
       <w:r>
-        <w:t>Cited Materials: Books, Documentation, etc.</w:t>
+        <w:t>Hartl</w:t>
+      </w:r>
+      <w:proofErr w:type="spellEnd"/>
+      <w:r>
+        <w:t xml:space="preserve">, M. (2022). </w:t>
+      </w:r>
+      <w:r>
+        <w:rPr>
+          <w:i/>
+          <w:iCs/>
+        </w:rPr>
+        <w:t>Ruby on Rails Tutorial: Learn Web Development with Rails</w:t>
+      </w:r>
+      <w:r>
+        <w:t xml:space="preserve"> (7th ed.).</w:t>
+      </w:r>
+    </w:p>
+    <w:p>
+      <w:pPr>
+        <w:spacing w:line="480" w:lineRule="auto"/>
+      </w:pPr>
+      <w:r>
+        <w:t xml:space="preserve">Rails Guides. (n.d.). </w:t>
+      </w:r>
+      <w:r>
+        <w:rPr>
+          <w:i/>
+          <w:iCs/>
+        </w:rPr>
+        <w:t>Active Storage Overview</w:t>
+      </w:r>
+      <w:r>
+        <w:t xml:space="preserve">. </w:t>
+      </w:r>
+      <w:hyperlink r:id="rId5" w:history="1">
+        <w:r>
+          <w:rPr>
+            <w:rStyle w:val="Hyperlink"/>
+          </w:rPr>
+          <w:t xml:space="preserve">Rails </w:t>
+        </w:r>
+        <w:r>
+          <w:rPr>
+            <w:rStyle w:val="Hyperlink"/>
+          </w:rPr>
+          <w:t>G</w:t>
+        </w:r>
+        <w:r>
+          <w:rPr>
+            <w:rStyle w:val="Hyperlink"/>
+          </w:rPr>
+          <w:t>uides</w:t>
+        </w:r>
+      </w:hyperlink>
+      <w:r>
+        <w:t>.</w:t>
+      </w:r>
+    </w:p>
+    <w:p>
+      <w:pPr>
+        <w:spacing w:line="480" w:lineRule="auto"/>
+      </w:pPr>
+      <w:r>
+        <w:t xml:space="preserve">Rails Guides. (n.d.). </w:t>
+      </w:r>
+      <w:r>
+        <w:rPr>
+          <w:i/>
+          <w:iCs/>
+        </w:rPr>
+        <w:t>Getting Started with Rails</w:t>
+      </w:r>
+      <w:r>
+        <w:t xml:space="preserve">. </w:t>
+      </w:r>
+      <w:hyperlink r:id="rId6" w:history="1">
+        <w:r>
+          <w:rPr>
+            <w:rStyle w:val="Hyperlink"/>
+          </w:rPr>
+          <w:t xml:space="preserve">Rails </w:t>
+        </w:r>
+        <w:r>
+          <w:rPr>
+            <w:rStyle w:val="Hyperlink"/>
+          </w:rPr>
+          <w:t>G</w:t>
+        </w:r>
+        <w:r>
+          <w:rPr>
+            <w:rStyle w:val="Hyperlink"/>
+          </w:rPr>
+          <w:t>uides</w:t>
+        </w:r>
+      </w:hyperlink>
+      <w:r>
+        <w:t>.</w:t>
       </w:r>
     </w:p>
     <w:sectPr>
@@ -3283,6 +3312,119 @@
     </w:lvl>
   </w:abstractNum>
   <w:abstractNum w:abstractNumId="21" w15:restartNumberingAfterBreak="0">
+    <w:nsid w:val="4D2D0BB6"/>
+    <w:multiLevelType w:val="hybridMultilevel"/>
+    <w:tmpl w:val="E7961C36"/>
+    <w:lvl w:ilvl="0" w:tplc="04090001">
+      <w:start w:val="1"/>
+      <w:numFmt w:val="bullet"/>
+      <w:lvlText w:val=""/>
+      <w:lvlJc w:val="left"/>
+      <w:pPr>
+        <w:ind w:left="720" w:hanging="360"/>
+      </w:pPr>
+      <w:rPr>
+        <w:rFonts w:ascii="Symbol" w:hAnsi="Symbol" w:hint="default"/>
+      </w:rPr>
+    </w:lvl>
+    <w:lvl w:ilvl="1" w:tplc="04090003" w:tentative="1">
+      <w:start w:val="1"/>
+      <w:numFmt w:val="bullet"/>
+      <w:lvlText w:val="o"/>
+      <w:lvlJc w:val="left"/>
+      <w:pPr>
+        <w:ind w:left="1440" w:hanging="360"/>
+      </w:pPr>
+      <w:rPr>
+        <w:rFonts w:ascii="Courier New" w:hAnsi="Courier New" w:cs="Courier New" w:hint="default"/>
+      </w:rPr>
+    </w:lvl>
+    <w:lvl w:ilvl="2" w:tplc="04090005" w:tentative="1">
+      <w:start w:val="1"/>
+      <w:numFmt w:val="bullet"/>
+      <w:lvlText w:val=""/>
+      <w:lvlJc w:val="left"/>
+      <w:pPr>
+        <w:ind w:left="2160" w:hanging="360"/>
+      </w:pPr>
+      <w:rPr>
+        <w:rFonts w:ascii="Wingdings" w:hAnsi="Wingdings" w:hint="default"/>
+      </w:rPr>
+    </w:lvl>
+    <w:lvl w:ilvl="3" w:tplc="04090001" w:tentative="1">
+      <w:start w:val="1"/>
+      <w:numFmt w:val="bullet"/>
+      <w:lvlText w:val=""/>
+      <w:lvlJc w:val="left"/>
+      <w:pPr>
+        <w:ind w:left="2880" w:hanging="360"/>
+      </w:pPr>
+      <w:rPr>
+        <w:rFonts w:ascii="Symbol" w:hAnsi="Symbol" w:hint="default"/>
+      </w:rPr>
+    </w:lvl>
+    <w:lvl w:ilvl="4" w:tplc="04090003" w:tentative="1">
+      <w:start w:val="1"/>
+      <w:numFmt w:val="bullet"/>
+      <w:lvlText w:val="o"/>
+      <w:lvlJc w:val="left"/>
+      <w:pPr>
+        <w:ind w:left="3600" w:hanging="360"/>
+      </w:pPr>
+      <w:rPr>
+        <w:rFonts w:ascii="Courier New" w:hAnsi="Courier New" w:cs="Courier New" w:hint="default"/>
+      </w:rPr>
+    </w:lvl>
+    <w:lvl w:ilvl="5" w:tplc="04090005" w:tentative="1">
+      <w:start w:val="1"/>
+      <w:numFmt w:val="bullet"/>
+      <w:lvlText w:val=""/>
+      <w:lvlJc w:val="left"/>
+      <w:pPr>
+        <w:ind w:left="4320" w:hanging="360"/>
+      </w:pPr>
+      <w:rPr>
+        <w:rFonts w:ascii="Wingdings" w:hAnsi="Wingdings" w:hint="default"/>
+      </w:rPr>
+    </w:lvl>
+    <w:lvl w:ilvl="6" w:tplc="04090001" w:tentative="1">
+      <w:start w:val="1"/>
+      <w:numFmt w:val="bullet"/>
+      <w:lvlText w:val=""/>
+      <w:lvlJc w:val="left"/>
+      <w:pPr>
+        <w:ind w:left="5040" w:hanging="360"/>
+      </w:pPr>
+      <w:rPr>
+        <w:rFonts w:ascii="Symbol" w:hAnsi="Symbol" w:hint="default"/>
+      </w:rPr>
+    </w:lvl>
+    <w:lvl w:ilvl="7" w:tplc="04090003" w:tentative="1">
+      <w:start w:val="1"/>
+      <w:numFmt w:val="bullet"/>
+      <w:lvlText w:val="o"/>
+      <w:lvlJc w:val="left"/>
+      <w:pPr>
+        <w:ind w:left="5760" w:hanging="360"/>
+      </w:pPr>
+      <w:rPr>
+        <w:rFonts w:ascii="Courier New" w:hAnsi="Courier New" w:cs="Courier New" w:hint="default"/>
+      </w:rPr>
+    </w:lvl>
+    <w:lvl w:ilvl="8" w:tplc="04090005" w:tentative="1">
+      <w:start w:val="1"/>
+      <w:numFmt w:val="bullet"/>
+      <w:lvlText w:val=""/>
+      <w:lvlJc w:val="left"/>
+      <w:pPr>
+        <w:ind w:left="6480" w:hanging="360"/>
+      </w:pPr>
+      <w:rPr>
+        <w:rFonts w:ascii="Wingdings" w:hAnsi="Wingdings" w:hint="default"/>
+      </w:rPr>
+    </w:lvl>
+  </w:abstractNum>
+  <w:abstractNum w:abstractNumId="22" w15:restartNumberingAfterBreak="0">
     <w:nsid w:val="4DD40182"/>
     <w:multiLevelType w:val="hybridMultilevel"/>
     <w:tmpl w:val="FDC416AC"/>
@@ -3395,7 +3537,7 @@
       </w:rPr>
     </w:lvl>
   </w:abstractNum>
-  <w:abstractNum w:abstractNumId="22" w15:restartNumberingAfterBreak="0">
+  <w:abstractNum w:abstractNumId="23" w15:restartNumberingAfterBreak="0">
     <w:nsid w:val="508B17EF"/>
     <w:multiLevelType w:val="hybridMultilevel"/>
     <w:tmpl w:val="E81AB55C"/>
@@ -3481,7 +3623,7 @@
       </w:pPr>
     </w:lvl>
   </w:abstractNum>
-  <w:abstractNum w:abstractNumId="23" w15:restartNumberingAfterBreak="0">
+  <w:abstractNum w:abstractNumId="24" w15:restartNumberingAfterBreak="0">
     <w:nsid w:val="50B8640F"/>
     <w:multiLevelType w:val="hybridMultilevel"/>
     <w:tmpl w:val="AF2A8A84"/>
@@ -3594,7 +3736,7 @@
       </w:rPr>
     </w:lvl>
   </w:abstractNum>
-  <w:abstractNum w:abstractNumId="24" w15:restartNumberingAfterBreak="0">
+  <w:abstractNum w:abstractNumId="25" w15:restartNumberingAfterBreak="0">
     <w:nsid w:val="55BA1853"/>
     <w:multiLevelType w:val="hybridMultilevel"/>
     <w:tmpl w:val="D52EEEC4"/>
@@ -3707,7 +3849,7 @@
       </w:rPr>
     </w:lvl>
   </w:abstractNum>
-  <w:abstractNum w:abstractNumId="25" w15:restartNumberingAfterBreak="0">
+  <w:abstractNum w:abstractNumId="26" w15:restartNumberingAfterBreak="0">
     <w:nsid w:val="5ADD0EB5"/>
     <w:multiLevelType w:val="hybridMultilevel"/>
     <w:tmpl w:val="AE6A9680"/>
@@ -3820,7 +3962,7 @@
       </w:rPr>
     </w:lvl>
   </w:abstractNum>
-  <w:abstractNum w:abstractNumId="26" w15:restartNumberingAfterBreak="0">
+  <w:abstractNum w:abstractNumId="27" w15:restartNumberingAfterBreak="0">
     <w:nsid w:val="60736EF0"/>
     <w:multiLevelType w:val="hybridMultilevel"/>
     <w:tmpl w:val="626C5C98"/>
@@ -3933,7 +4075,7 @@
       </w:rPr>
     </w:lvl>
   </w:abstractNum>
-  <w:abstractNum w:abstractNumId="27" w15:restartNumberingAfterBreak="0">
+  <w:abstractNum w:abstractNumId="28" w15:restartNumberingAfterBreak="0">
     <w:nsid w:val="64B078FB"/>
     <w:multiLevelType w:val="hybridMultilevel"/>
     <w:tmpl w:val="7E9E1668"/>
@@ -4046,7 +4188,7 @@
       </w:rPr>
     </w:lvl>
   </w:abstractNum>
-  <w:abstractNum w:abstractNumId="28" w15:restartNumberingAfterBreak="0">
+  <w:abstractNum w:abstractNumId="29" w15:restartNumberingAfterBreak="0">
     <w:nsid w:val="64FA2632"/>
     <w:multiLevelType w:val="hybridMultilevel"/>
     <w:tmpl w:val="FF20F576"/>
@@ -4159,7 +4301,7 @@
       </w:rPr>
     </w:lvl>
   </w:abstractNum>
-  <w:abstractNum w:abstractNumId="29" w15:restartNumberingAfterBreak="0">
+  <w:abstractNum w:abstractNumId="30" w15:restartNumberingAfterBreak="0">
     <w:nsid w:val="65CA39A4"/>
     <w:multiLevelType w:val="hybridMultilevel"/>
     <w:tmpl w:val="75828910"/>
@@ -4272,7 +4414,7 @@
       </w:rPr>
     </w:lvl>
   </w:abstractNum>
-  <w:abstractNum w:abstractNumId="30" w15:restartNumberingAfterBreak="0">
+  <w:abstractNum w:abstractNumId="31" w15:restartNumberingAfterBreak="0">
     <w:nsid w:val="67D243BC"/>
     <w:multiLevelType w:val="hybridMultilevel"/>
     <w:tmpl w:val="D5F6E854"/>
@@ -4385,7 +4527,7 @@
       </w:rPr>
     </w:lvl>
   </w:abstractNum>
-  <w:abstractNum w:abstractNumId="31" w15:restartNumberingAfterBreak="0">
+  <w:abstractNum w:abstractNumId="32" w15:restartNumberingAfterBreak="0">
     <w:nsid w:val="687637CA"/>
     <w:multiLevelType w:val="hybridMultilevel"/>
     <w:tmpl w:val="142E7FAC"/>
@@ -4474,7 +4616,7 @@
       </w:pPr>
     </w:lvl>
   </w:abstractNum>
-  <w:abstractNum w:abstractNumId="32" w15:restartNumberingAfterBreak="0">
+  <w:abstractNum w:abstractNumId="33" w15:restartNumberingAfterBreak="0">
     <w:nsid w:val="68AD0B5E"/>
     <w:multiLevelType w:val="hybridMultilevel"/>
     <w:tmpl w:val="935249D2"/>
@@ -4587,7 +4729,7 @@
       </w:rPr>
     </w:lvl>
   </w:abstractNum>
-  <w:abstractNum w:abstractNumId="33" w15:restartNumberingAfterBreak="0">
+  <w:abstractNum w:abstractNumId="34" w15:restartNumberingAfterBreak="0">
     <w:nsid w:val="71465A23"/>
     <w:multiLevelType w:val="hybridMultilevel"/>
     <w:tmpl w:val="801A0C36"/>
@@ -4700,7 +4842,7 @@
       </w:rPr>
     </w:lvl>
   </w:abstractNum>
-  <w:abstractNum w:abstractNumId="34" w15:restartNumberingAfterBreak="0">
+  <w:abstractNum w:abstractNumId="35" w15:restartNumberingAfterBreak="0">
     <w:nsid w:val="72C95BDF"/>
     <w:multiLevelType w:val="hybridMultilevel"/>
     <w:tmpl w:val="8FD8B618"/>
@@ -4813,7 +4955,7 @@
       </w:rPr>
     </w:lvl>
   </w:abstractNum>
-  <w:abstractNum w:abstractNumId="35" w15:restartNumberingAfterBreak="0">
+  <w:abstractNum w:abstractNumId="36" w15:restartNumberingAfterBreak="0">
     <w:nsid w:val="78176270"/>
     <w:multiLevelType w:val="hybridMultilevel"/>
     <w:tmpl w:val="72909096"/>
@@ -4926,7 +5068,7 @@
       </w:rPr>
     </w:lvl>
   </w:abstractNum>
-  <w:abstractNum w:abstractNumId="36" w15:restartNumberingAfterBreak="0">
+  <w:abstractNum w:abstractNumId="37" w15:restartNumberingAfterBreak="0">
     <w:nsid w:val="7A1725D5"/>
     <w:multiLevelType w:val="hybridMultilevel"/>
     <w:tmpl w:val="09045252"/>
@@ -5039,7 +5181,7 @@
       </w:rPr>
     </w:lvl>
   </w:abstractNum>
-  <w:abstractNum w:abstractNumId="37" w15:restartNumberingAfterBreak="0">
+  <w:abstractNum w:abstractNumId="38" w15:restartNumberingAfterBreak="0">
     <w:nsid w:val="7C995800"/>
     <w:multiLevelType w:val="hybridMultilevel"/>
     <w:tmpl w:val="A3B27B64"/>
@@ -5152,7 +5294,7 @@
       </w:rPr>
     </w:lvl>
   </w:abstractNum>
-  <w:abstractNum w:abstractNumId="38" w15:restartNumberingAfterBreak="0">
+  <w:abstractNum w:abstractNumId="39" w15:restartNumberingAfterBreak="0">
     <w:nsid w:val="7F64671B"/>
     <w:multiLevelType w:val="hybridMultilevel"/>
     <w:tmpl w:val="7AE2A9C2"/>
@@ -5266,13 +5408,13 @@
     </w:lvl>
   </w:abstractNum>
   <w:num w:numId="1" w16cid:durableId="594217672">
-    <w:abstractNumId w:val="22"/>
+    <w:abstractNumId w:val="23"/>
   </w:num>
   <w:num w:numId="2" w16cid:durableId="2056536375">
-    <w:abstractNumId w:val="31"/>
+    <w:abstractNumId w:val="32"/>
   </w:num>
   <w:num w:numId="3" w16cid:durableId="755978544">
-    <w:abstractNumId w:val="32"/>
+    <w:abstractNumId w:val="33"/>
   </w:num>
   <w:num w:numId="4" w16cid:durableId="1827235943">
     <w:abstractNumId w:val="18"/>
@@ -5284,7 +5426,7 @@
     <w:abstractNumId w:val="17"/>
   </w:num>
   <w:num w:numId="7" w16cid:durableId="1389110540">
-    <w:abstractNumId w:val="30"/>
+    <w:abstractNumId w:val="31"/>
   </w:num>
   <w:num w:numId="8" w16cid:durableId="1000813924">
     <w:abstractNumId w:val="0"/>
@@ -5293,13 +5435,13 @@
     <w:abstractNumId w:val="15"/>
   </w:num>
   <w:num w:numId="10" w16cid:durableId="1014842568">
-    <w:abstractNumId w:val="34"/>
+    <w:abstractNumId w:val="35"/>
   </w:num>
   <w:num w:numId="11" w16cid:durableId="574050460">
-    <w:abstractNumId w:val="35"/>
+    <w:abstractNumId w:val="36"/>
   </w:num>
   <w:num w:numId="12" w16cid:durableId="1631671574">
-    <w:abstractNumId w:val="33"/>
+    <w:abstractNumId w:val="34"/>
   </w:num>
   <w:num w:numId="13" w16cid:durableId="1432241407">
     <w:abstractNumId w:val="19"/>
@@ -5311,19 +5453,19 @@
     <w:abstractNumId w:val="3"/>
   </w:num>
   <w:num w:numId="16" w16cid:durableId="808977920">
-    <w:abstractNumId w:val="24"/>
+    <w:abstractNumId w:val="25"/>
   </w:num>
   <w:num w:numId="17" w16cid:durableId="303657873">
-    <w:abstractNumId w:val="29"/>
+    <w:abstractNumId w:val="30"/>
   </w:num>
   <w:num w:numId="18" w16cid:durableId="673387266">
-    <w:abstractNumId w:val="25"/>
+    <w:abstractNumId w:val="26"/>
   </w:num>
   <w:num w:numId="19" w16cid:durableId="1859388509">
-    <w:abstractNumId w:val="27"/>
+    <w:abstractNumId w:val="28"/>
   </w:num>
   <w:num w:numId="20" w16cid:durableId="429397035">
-    <w:abstractNumId w:val="36"/>
+    <w:abstractNumId w:val="37"/>
   </w:num>
   <w:num w:numId="21" w16cid:durableId="562646646">
     <w:abstractNumId w:val="11"/>
@@ -5335,7 +5477,7 @@
     <w:abstractNumId w:val="5"/>
   </w:num>
   <w:num w:numId="24" w16cid:durableId="1732192097">
-    <w:abstractNumId w:val="37"/>
+    <w:abstractNumId w:val="38"/>
   </w:num>
   <w:num w:numId="25" w16cid:durableId="518395301">
     <w:abstractNumId w:val="9"/>
@@ -5344,19 +5486,19 @@
     <w:abstractNumId w:val="12"/>
   </w:num>
   <w:num w:numId="27" w16cid:durableId="1413240456">
-    <w:abstractNumId w:val="28"/>
+    <w:abstractNumId w:val="29"/>
   </w:num>
   <w:num w:numId="28" w16cid:durableId="199709852">
     <w:abstractNumId w:val="13"/>
   </w:num>
   <w:num w:numId="29" w16cid:durableId="1748962100">
-    <w:abstractNumId w:val="38"/>
+    <w:abstractNumId w:val="39"/>
   </w:num>
   <w:num w:numId="30" w16cid:durableId="1708336316">
     <w:abstractNumId w:val="7"/>
   </w:num>
   <w:num w:numId="31" w16cid:durableId="786241092">
-    <w:abstractNumId w:val="23"/>
+    <w:abstractNumId w:val="24"/>
   </w:num>
   <w:num w:numId="32" w16cid:durableId="2006087347">
     <w:abstractNumId w:val="1"/>
@@ -5377,9 +5519,12 @@
     <w:abstractNumId w:val="4"/>
   </w:num>
   <w:num w:numId="38" w16cid:durableId="922837190">
-    <w:abstractNumId w:val="26"/>
+    <w:abstractNumId w:val="27"/>
   </w:num>
   <w:num w:numId="39" w16cid:durableId="196427151">
+    <w:abstractNumId w:val="22"/>
+  </w:num>
+  <w:num w:numId="40" w16cid:durableId="2141026330">
     <w:abstractNumId w:val="21"/>
   </w:num>
 </w:numbering>

</xml_diff>